<commit_message>
correcciones graficas y genero
</commit_message>
<xml_diff>
--- a/template.docx
+++ b/template.docx
@@ -50,15 +50,39 @@
           <w:sz w:val="24"/>
           <w:szCs w:val="24"/>
         </w:rPr>
-        <w:t xml:space="preserve">Entre la UNIVERSIDAD NACIONAL DE PILAR, representada en este acto por su Rectora, Lic. Elizabeth Diana Wanger, DNI 18.287.351, en adelante LA "COMITENTE", por una parte, y el/la </w:t>
-      </w:r>
-      <w:r>
-        <w:rPr>
-          <w:rFonts w:ascii="Roboto" w:eastAsia="Roboto" w:hAnsi="Roboto" w:cs="Roboto"/>
-          <w:sz w:val="24"/>
-          <w:szCs w:val="24"/>
-        </w:rPr>
-        <w:t>Sr/a</w:t>
+        <w:t xml:space="preserve">Entre la UNIVERSIDAD NACIONAL DE PILAR, representada en este acto por su Rectora, Lic. Elizabeth Diana Wanger, DNI 18.287.351, en adelante LA "COMITENTE", por una parte, y </w:t>
+      </w:r>
+      <w:r>
+        <w:rPr>
+          <w:rFonts w:ascii="Roboto" w:eastAsia="Roboto" w:hAnsi="Roboto" w:cs="Roboto"/>
+          <w:sz w:val="24"/>
+          <w:szCs w:val="24"/>
+        </w:rPr>
+        <w:t>&amp;</w:t>
+      </w:r>
+      <w:r>
+        <w:rPr>
+          <w:rFonts w:ascii="Roboto" w:eastAsia="Roboto" w:hAnsi="Roboto" w:cs="Roboto"/>
+          <w:sz w:val="24"/>
+          <w:szCs w:val="24"/>
+        </w:rPr>
+        <w:t>GENERO&amp;</w:t>
+      </w:r>
+      <w:r>
+        <w:rPr>
+          <w:rFonts w:ascii="Roboto" w:eastAsia="Roboto" w:hAnsi="Roboto" w:cs="Roboto"/>
+          <w:sz w:val="24"/>
+          <w:szCs w:val="24"/>
+        </w:rPr>
+        <w:t xml:space="preserve"> </w:t>
+      </w:r>
+      <w:r>
+        <w:rPr>
+          <w:rFonts w:ascii="Roboto" w:eastAsia="Roboto" w:hAnsi="Roboto" w:cs="Roboto"/>
+          <w:sz w:val="24"/>
+          <w:szCs w:val="24"/>
+        </w:rPr>
+        <w:t>&amp;GENERO1&amp;</w:t>
       </w:r>
       <w:r>
         <w:rPr>
@@ -138,7 +162,47 @@
           <w:sz w:val="24"/>
           <w:szCs w:val="24"/>
         </w:rPr>
-        <w:t xml:space="preserve">en adelante el/la "PRESTADOR/A DE SERVICIOS" y en forma conjunta las "PARTES’’, convienen en celebrar el presente Contrato de Locación de Servicios Profesionales, en adelante el "Contrato", el que quedará encuadrado bajo las disposiciones del Código Civil y Comercial de la Nación y estará sujeto a las siguientes términos y condiciones: </w:t>
+        <w:t xml:space="preserve">en adelante </w:t>
+      </w:r>
+      <w:r>
+        <w:rPr>
+          <w:rFonts w:ascii="Roboto" w:eastAsia="Roboto" w:hAnsi="Roboto" w:cs="Roboto"/>
+          <w:sz w:val="24"/>
+          <w:szCs w:val="24"/>
+        </w:rPr>
+        <w:t>&amp;</w:t>
+      </w:r>
+      <w:r>
+        <w:rPr>
+          <w:rFonts w:ascii="Roboto" w:eastAsia="Roboto" w:hAnsi="Roboto" w:cs="Roboto"/>
+          <w:sz w:val="24"/>
+          <w:szCs w:val="24"/>
+        </w:rPr>
+        <w:t>GENERO&amp;</w:t>
+      </w:r>
+      <w:r>
+        <w:rPr>
+          <w:rFonts w:ascii="Roboto" w:eastAsia="Roboto" w:hAnsi="Roboto" w:cs="Roboto"/>
+          <w:sz w:val="24"/>
+          <w:szCs w:val="24"/>
+        </w:rPr>
+        <w:t xml:space="preserve"> "</w:t>
+      </w:r>
+      <w:r>
+        <w:rPr>
+          <w:rFonts w:ascii="Roboto" w:eastAsia="Roboto" w:hAnsi="Roboto" w:cs="Roboto"/>
+          <w:sz w:val="24"/>
+          <w:szCs w:val="24"/>
+        </w:rPr>
+        <w:t>&amp;GENERO3&amp;</w:t>
+      </w:r>
+      <w:r>
+        <w:rPr>
+          <w:rFonts w:ascii="Roboto" w:eastAsia="Roboto" w:hAnsi="Roboto" w:cs="Roboto"/>
+          <w:sz w:val="24"/>
+          <w:szCs w:val="24"/>
+        </w:rPr>
+        <w:t xml:space="preserve"> DE SERVICIOS" y en forma conjunta las "PARTES’’, convienen en celebrar el presente Contrato de Locación de Servicios Profesionales, en adelante el "Contrato", el que quedará encuadrado bajo las disposiciones del Código Civil y Comercial de la Nación y estará sujeto a las siguientes términos y condiciones: </w:t>
       </w:r>
     </w:p>
     <w:p>
@@ -166,7 +230,71 @@
           <w:sz w:val="24"/>
           <w:szCs w:val="24"/>
         </w:rPr>
-        <w:t xml:space="preserve"> LA COMITENTE encomienda al/la PRESTADOR/A DE SERVICIOS y este/a acepta en calidad de trabajador/a autónomo/a, la realización de las actividades que se hallan descriptas en la especificaciones técnicas, que como anexo forman parte del presente contrato, para la prestación de un servicio </w:t>
+        <w:t xml:space="preserve"> LA COMITENTE encomienda </w:t>
+      </w:r>
+      <w:r>
+        <w:rPr>
+          <w:rFonts w:ascii="Roboto" w:eastAsia="Roboto" w:hAnsi="Roboto" w:cs="Roboto"/>
+          <w:sz w:val="24"/>
+          <w:szCs w:val="24"/>
+        </w:rPr>
+        <w:t>&amp;GENERO9&amp;</w:t>
+      </w:r>
+      <w:r>
+        <w:rPr>
+          <w:rFonts w:ascii="Roboto" w:eastAsia="Roboto" w:hAnsi="Roboto" w:cs="Roboto"/>
+          <w:sz w:val="24"/>
+          <w:szCs w:val="24"/>
+        </w:rPr>
+        <w:t xml:space="preserve"> </w:t>
+      </w:r>
+      <w:r>
+        <w:rPr>
+          <w:rFonts w:ascii="Roboto" w:eastAsia="Roboto" w:hAnsi="Roboto" w:cs="Roboto"/>
+          <w:sz w:val="24"/>
+          <w:szCs w:val="24"/>
+        </w:rPr>
+        <w:t>&amp;GENERO3&amp;</w:t>
+      </w:r>
+      <w:r>
+        <w:rPr>
+          <w:rFonts w:ascii="Roboto" w:eastAsia="Roboto" w:hAnsi="Roboto" w:cs="Roboto"/>
+          <w:sz w:val="24"/>
+          <w:szCs w:val="24"/>
+        </w:rPr>
+        <w:t xml:space="preserve"> DE SERVICIOS y </w:t>
+      </w:r>
+      <w:r>
+        <w:rPr>
+          <w:rFonts w:ascii="Roboto" w:eastAsia="Roboto" w:hAnsi="Roboto" w:cs="Roboto"/>
+          <w:sz w:val="24"/>
+          <w:szCs w:val="24"/>
+        </w:rPr>
+        <w:t>&amp;GENERO4&amp;</w:t>
+      </w:r>
+      <w:r>
+        <w:rPr>
+          <w:rFonts w:ascii="Roboto" w:eastAsia="Roboto" w:hAnsi="Roboto" w:cs="Roboto"/>
+          <w:sz w:val="24"/>
+          <w:szCs w:val="24"/>
+        </w:rPr>
+        <w:t xml:space="preserve"> acepta en calidad de</w:t>
+      </w:r>
+      <w:r>
+        <w:rPr>
+          <w:rFonts w:ascii="Roboto" w:eastAsia="Roboto" w:hAnsi="Roboto" w:cs="Roboto"/>
+          <w:sz w:val="24"/>
+          <w:szCs w:val="24"/>
+        </w:rPr>
+        <w:t xml:space="preserve"> &amp;GENERO5&amp; &amp;GENERO6&amp;</w:t>
+      </w:r>
+      <w:r>
+        <w:rPr>
+          <w:rFonts w:ascii="Roboto" w:eastAsia="Roboto" w:hAnsi="Roboto" w:cs="Roboto"/>
+          <w:sz w:val="24"/>
+          <w:szCs w:val="24"/>
+        </w:rPr>
+        <w:t xml:space="preserve">, la realización de las actividades que se hallan descriptas en la especificaciones técnicas, que como anexo forman parte del presente contrato, para la prestación de un servicio </w:t>
       </w:r>
       <w:r>
         <w:rPr>
@@ -279,25 +407,71 @@
           <w:sz w:val="24"/>
           <w:szCs w:val="24"/>
         </w:rPr>
-        <w:t>EL/LA PRESTADOR/A DE SERVICIOS es un/</w:t>
-      </w:r>
-      <w:proofErr w:type="spellStart"/>
-      <w:r>
-        <w:rPr>
-          <w:rFonts w:ascii="Roboto" w:eastAsia="Roboto" w:hAnsi="Roboto" w:cs="Roboto"/>
-          <w:sz w:val="24"/>
-          <w:szCs w:val="24"/>
-        </w:rPr>
-        <w:t>a</w:t>
-      </w:r>
-      <w:proofErr w:type="spellEnd"/>
-      <w:r>
-        <w:rPr>
-          <w:rFonts w:ascii="Roboto" w:eastAsia="Roboto" w:hAnsi="Roboto" w:cs="Roboto"/>
-          <w:sz w:val="24"/>
-          <w:szCs w:val="24"/>
-        </w:rPr>
-        <w:t xml:space="preserve"> destacado/a profesional en su rubro. Además, posee la formación, experiencia y herramientas técnicas necesarias para la realización de las tareas y/o actividades que comprenden la prestación del servicio.</w:t>
+        <w:t>&amp;</w:t>
+      </w:r>
+      <w:r>
+        <w:rPr>
+          <w:rFonts w:ascii="Roboto" w:eastAsia="Roboto" w:hAnsi="Roboto" w:cs="Roboto"/>
+          <w:sz w:val="24"/>
+          <w:szCs w:val="24"/>
+        </w:rPr>
+        <w:t>GENERO&amp;</w:t>
+      </w:r>
+      <w:r>
+        <w:rPr>
+          <w:rFonts w:ascii="Roboto" w:eastAsia="Roboto" w:hAnsi="Roboto" w:cs="Roboto"/>
+          <w:sz w:val="24"/>
+          <w:szCs w:val="24"/>
+        </w:rPr>
+        <w:t xml:space="preserve"> </w:t>
+      </w:r>
+      <w:r>
+        <w:rPr>
+          <w:rFonts w:ascii="Roboto" w:eastAsia="Roboto" w:hAnsi="Roboto" w:cs="Roboto"/>
+          <w:sz w:val="24"/>
+          <w:szCs w:val="24"/>
+        </w:rPr>
+        <w:t>&amp;GENERO3&amp;</w:t>
+      </w:r>
+      <w:r>
+        <w:rPr>
+          <w:rFonts w:ascii="Roboto" w:eastAsia="Roboto" w:hAnsi="Roboto" w:cs="Roboto"/>
+          <w:sz w:val="24"/>
+          <w:szCs w:val="24"/>
+        </w:rPr>
+        <w:t xml:space="preserve"> DE SERVICIOS es </w:t>
+      </w:r>
+      <w:r>
+        <w:rPr>
+          <w:rFonts w:ascii="Roboto" w:eastAsia="Roboto" w:hAnsi="Roboto" w:cs="Roboto"/>
+          <w:sz w:val="24"/>
+          <w:szCs w:val="24"/>
+        </w:rPr>
+        <w:t>&amp;GENERO7&amp;</w:t>
+      </w:r>
+      <w:r>
+        <w:rPr>
+          <w:rFonts w:ascii="Roboto" w:eastAsia="Roboto" w:hAnsi="Roboto" w:cs="Roboto"/>
+          <w:sz w:val="24"/>
+          <w:szCs w:val="24"/>
+        </w:rPr>
+        <w:t xml:space="preserve"> </w:t>
+      </w:r>
+      <w:r>
+        <w:rPr>
+          <w:rFonts w:ascii="Roboto" w:eastAsia="Roboto" w:hAnsi="Roboto" w:cs="Roboto"/>
+          <w:sz w:val="24"/>
+          <w:szCs w:val="24"/>
+        </w:rPr>
+        <w:t xml:space="preserve">&amp;GENERO8&amp; </w:t>
+      </w:r>
+      <w:r>
+        <w:rPr>
+          <w:rFonts w:ascii="Roboto" w:eastAsia="Roboto" w:hAnsi="Roboto" w:cs="Roboto"/>
+          <w:sz w:val="24"/>
+          <w:szCs w:val="24"/>
+        </w:rPr>
+        <w:t>profesional en su rubro. Además, posee la formación, experiencia y herramientas técnicas necesarias para la realización de las tareas y/o actividades que comprenden la prestación del servicio.</w:t>
       </w:r>
     </w:p>
     <w:p>
@@ -325,25 +499,161 @@
           <w:sz w:val="24"/>
           <w:szCs w:val="24"/>
         </w:rPr>
-        <w:t xml:space="preserve"> Como regla general, EL/LA PRESTADOR/A DE SERVICIOS deberá cumplir con sus obligaciones contractuales de manera directa debido a que resulta elegido por sus cualidades para realizarlo personalmente. En el supuesto de requerir una subcontratación, notificará fehacientemente a LA COMITENTE y con la debida antelación. La subcontratación no dará derecho al/la PRESTADOR/A DE SERVICIOS a solicitar modificaciones en el precio del contrato, conforme lo dispuesto en la cláusula QUINTA. De cualquier manera, el/la PRESTADOR/A DE SERVICIOS conservará la dirección y responsabilidad de la ejecución.</w:t>
-      </w:r>
-    </w:p>
-    <w:p>
-      <w:pPr>
-        <w:jc w:val="both"/>
-        <w:rPr>
-          <w:rFonts w:ascii="Roboto" w:eastAsia="Roboto" w:hAnsi="Roboto" w:cs="Roboto"/>
-          <w:sz w:val="24"/>
-          <w:szCs w:val="24"/>
-        </w:rPr>
-      </w:pPr>
-      <w:r>
-        <w:rPr>
-          <w:rFonts w:ascii="Roboto" w:eastAsia="Roboto" w:hAnsi="Roboto" w:cs="Roboto"/>
-          <w:sz w:val="24"/>
-          <w:szCs w:val="24"/>
-        </w:rPr>
-        <w:t>EL/LA PRESTADOR/A DE SERVICIOS preservará y protegerá los derechos de LA COMITENTE respecto de la ejecución bajo subcontratos que pudiera firmar con terceros y deberá:</w:t>
+        <w:t xml:space="preserve"> Como regla general, </w:t>
+      </w:r>
+      <w:r>
+        <w:rPr>
+          <w:rFonts w:ascii="Roboto" w:eastAsia="Roboto" w:hAnsi="Roboto" w:cs="Roboto"/>
+          <w:sz w:val="24"/>
+          <w:szCs w:val="24"/>
+        </w:rPr>
+        <w:t>&amp;</w:t>
+      </w:r>
+      <w:r>
+        <w:rPr>
+          <w:rFonts w:ascii="Roboto" w:eastAsia="Roboto" w:hAnsi="Roboto" w:cs="Roboto"/>
+          <w:sz w:val="24"/>
+          <w:szCs w:val="24"/>
+        </w:rPr>
+        <w:t>GENERO&amp;</w:t>
+      </w:r>
+      <w:r>
+        <w:rPr>
+          <w:rFonts w:ascii="Roboto" w:eastAsia="Roboto" w:hAnsi="Roboto" w:cs="Roboto"/>
+          <w:sz w:val="24"/>
+          <w:szCs w:val="24"/>
+        </w:rPr>
+        <w:t xml:space="preserve"> </w:t>
+      </w:r>
+      <w:r>
+        <w:rPr>
+          <w:rFonts w:ascii="Roboto" w:eastAsia="Roboto" w:hAnsi="Roboto" w:cs="Roboto"/>
+          <w:sz w:val="24"/>
+          <w:szCs w:val="24"/>
+        </w:rPr>
+        <w:t>&amp;GENERO3&amp;</w:t>
+      </w:r>
+      <w:r>
+        <w:rPr>
+          <w:rFonts w:ascii="Roboto" w:eastAsia="Roboto" w:hAnsi="Roboto" w:cs="Roboto"/>
+          <w:sz w:val="24"/>
+          <w:szCs w:val="24"/>
+        </w:rPr>
+        <w:t xml:space="preserve"> DE SERVICIOS deberá cumplir con sus obligaciones contractuales de manera directa debido a que resulta elegido por sus cualidades para realizarlo personalmente. En el supuesto de requerir una subcontratación, notificará fehacientemente a LA COMITENTE y con la debida antelación. La subcontratación no dará derecho </w:t>
+      </w:r>
+      <w:r>
+        <w:rPr>
+          <w:rFonts w:ascii="Roboto" w:eastAsia="Roboto" w:hAnsi="Roboto" w:cs="Roboto"/>
+          <w:sz w:val="24"/>
+          <w:szCs w:val="24"/>
+        </w:rPr>
+        <w:t>&amp;GENERO9&amp;</w:t>
+      </w:r>
+      <w:r>
+        <w:rPr>
+          <w:rFonts w:ascii="Roboto" w:eastAsia="Roboto" w:hAnsi="Roboto" w:cs="Roboto"/>
+          <w:sz w:val="24"/>
+          <w:szCs w:val="24"/>
+        </w:rPr>
+        <w:t xml:space="preserve"> </w:t>
+      </w:r>
+      <w:r>
+        <w:rPr>
+          <w:rFonts w:ascii="Roboto" w:eastAsia="Roboto" w:hAnsi="Roboto" w:cs="Roboto"/>
+          <w:sz w:val="24"/>
+          <w:szCs w:val="24"/>
+        </w:rPr>
+        <w:t>&amp;GENERO3&amp;</w:t>
+      </w:r>
+      <w:r>
+        <w:rPr>
+          <w:rFonts w:ascii="Roboto" w:eastAsia="Roboto" w:hAnsi="Roboto" w:cs="Roboto"/>
+          <w:sz w:val="24"/>
+          <w:szCs w:val="24"/>
+        </w:rPr>
+        <w:t xml:space="preserve"> DE SERVICIOS a solicitar modificaciones en el precio del contrato, conforme lo dispuesto en la cláusula QUINTA. De cualquier manera, </w:t>
+      </w:r>
+      <w:r>
+        <w:rPr>
+          <w:rFonts w:ascii="Roboto" w:eastAsia="Roboto" w:hAnsi="Roboto" w:cs="Roboto"/>
+          <w:sz w:val="24"/>
+          <w:szCs w:val="24"/>
+        </w:rPr>
+        <w:t>&amp;</w:t>
+      </w:r>
+      <w:r>
+        <w:rPr>
+          <w:rFonts w:ascii="Roboto" w:eastAsia="Roboto" w:hAnsi="Roboto" w:cs="Roboto"/>
+          <w:sz w:val="24"/>
+          <w:szCs w:val="24"/>
+        </w:rPr>
+        <w:t>GENERO&amp;</w:t>
+      </w:r>
+      <w:r>
+        <w:rPr>
+          <w:rFonts w:ascii="Roboto" w:eastAsia="Roboto" w:hAnsi="Roboto" w:cs="Roboto"/>
+          <w:sz w:val="24"/>
+          <w:szCs w:val="24"/>
+        </w:rPr>
+        <w:t xml:space="preserve"> </w:t>
+      </w:r>
+      <w:r>
+        <w:rPr>
+          <w:rFonts w:ascii="Roboto" w:eastAsia="Roboto" w:hAnsi="Roboto" w:cs="Roboto"/>
+          <w:sz w:val="24"/>
+          <w:szCs w:val="24"/>
+        </w:rPr>
+        <w:t>&amp;GENERO3&amp;</w:t>
+      </w:r>
+      <w:r>
+        <w:rPr>
+          <w:rFonts w:ascii="Roboto" w:eastAsia="Roboto" w:hAnsi="Roboto" w:cs="Roboto"/>
+          <w:sz w:val="24"/>
+          <w:szCs w:val="24"/>
+        </w:rPr>
+        <w:t xml:space="preserve"> DE SERVICIOS conservará la dirección y responsabilidad de la ejecución.</w:t>
+      </w:r>
+    </w:p>
+    <w:p>
+      <w:pPr>
+        <w:jc w:val="both"/>
+        <w:rPr>
+          <w:rFonts w:ascii="Roboto" w:eastAsia="Roboto" w:hAnsi="Roboto" w:cs="Roboto"/>
+          <w:sz w:val="24"/>
+          <w:szCs w:val="24"/>
+        </w:rPr>
+      </w:pPr>
+      <w:r>
+        <w:rPr>
+          <w:rFonts w:ascii="Roboto" w:eastAsia="Roboto" w:hAnsi="Roboto" w:cs="Roboto"/>
+          <w:sz w:val="24"/>
+          <w:szCs w:val="24"/>
+        </w:rPr>
+        <w:t>&amp;</w:t>
+      </w:r>
+      <w:r>
+        <w:rPr>
+          <w:rFonts w:ascii="Roboto" w:eastAsia="Roboto" w:hAnsi="Roboto" w:cs="Roboto"/>
+          <w:sz w:val="24"/>
+          <w:szCs w:val="24"/>
+        </w:rPr>
+        <w:t xml:space="preserve">GENERO&amp; </w:t>
+      </w:r>
+      <w:r>
+        <w:rPr>
+          <w:rFonts w:ascii="Roboto" w:eastAsia="Roboto" w:hAnsi="Roboto" w:cs="Roboto"/>
+          <w:sz w:val="24"/>
+          <w:szCs w:val="24"/>
+        </w:rPr>
+        <w:t>&amp;GENERO3&amp;</w:t>
+      </w:r>
+      <w:r>
+        <w:rPr>
+          <w:rFonts w:ascii="Roboto" w:eastAsia="Roboto" w:hAnsi="Roboto" w:cs="Roboto"/>
+          <w:sz w:val="24"/>
+          <w:szCs w:val="24"/>
+        </w:rPr>
+        <w:t xml:space="preserve"> DE SERVICIOS preservará y protegerá los derechos de LA COMITENTE respecto de la ejecución bajo subcontratos que pudiera firmar con terceros y deberá:</w:t>
       </w:r>
     </w:p>
     <w:p>
@@ -412,7 +722,63 @@
           <w:sz w:val="24"/>
           <w:szCs w:val="24"/>
         </w:rPr>
-        <w:t>EL/LA PRESTADOR/A DE SERVICIOS se constituirá como el único responsable ante sus subcontratados y/o empleados, y los contratos que celebre con éstos nunca le serán oponibles a LA COMITENTE, ni lo podrán alcanzar o afectar, siendo de exclusiva responsabilidad del/la PRESTADOR/A DE SERVICIOS.</w:t>
+        <w:t>&amp;</w:t>
+      </w:r>
+      <w:r>
+        <w:rPr>
+          <w:rFonts w:ascii="Roboto" w:eastAsia="Roboto" w:hAnsi="Roboto" w:cs="Roboto"/>
+          <w:sz w:val="24"/>
+          <w:szCs w:val="24"/>
+        </w:rPr>
+        <w:t xml:space="preserve">GENERO&amp; </w:t>
+      </w:r>
+      <w:r>
+        <w:rPr>
+          <w:rFonts w:ascii="Roboto" w:eastAsia="Roboto" w:hAnsi="Roboto" w:cs="Roboto"/>
+          <w:sz w:val="24"/>
+          <w:szCs w:val="24"/>
+        </w:rPr>
+        <w:t>&amp;GENERO3&amp;</w:t>
+      </w:r>
+      <w:r>
+        <w:rPr>
+          <w:rFonts w:ascii="Roboto" w:eastAsia="Roboto" w:hAnsi="Roboto" w:cs="Roboto"/>
+          <w:sz w:val="24"/>
+          <w:szCs w:val="24"/>
+        </w:rPr>
+        <w:t xml:space="preserve"> DE SERVICIOS se constituirá como el único responsable ante sus subcontratados y/o empleados, y los contratos que celebre con éstos nunca le serán oponibles a LA COMITENTE, ni lo podrán alcanzar o afectar, siendo de exclusiva responsabilidad </w:t>
+      </w:r>
+      <w:r>
+        <w:rPr>
+          <w:rFonts w:ascii="Roboto" w:eastAsia="Roboto" w:hAnsi="Roboto" w:cs="Roboto"/>
+          <w:sz w:val="24"/>
+          <w:szCs w:val="24"/>
+        </w:rPr>
+        <w:t>&amp;</w:t>
+      </w:r>
+      <w:r>
+        <w:rPr>
+          <w:rFonts w:ascii="Roboto" w:eastAsia="Roboto" w:hAnsi="Roboto" w:cs="Roboto"/>
+          <w:sz w:val="24"/>
+          <w:szCs w:val="24"/>
+        </w:rPr>
+        <w:t xml:space="preserve">GENERO2&amp; </w:t>
+      </w:r>
+      <w:r>
+        <w:rPr>
+          <w:rFonts w:ascii="Roboto" w:eastAsia="Roboto" w:hAnsi="Roboto" w:cs="Roboto"/>
+          <w:sz w:val="24"/>
+          <w:szCs w:val="24"/>
+        </w:rPr>
+        <w:t>&amp;GENERO3&amp;</w:t>
+      </w:r>
+      <w:r>
+        <w:rPr>
+          <w:rFonts w:ascii="Roboto" w:eastAsia="Roboto" w:hAnsi="Roboto" w:cs="Roboto"/>
+          <w:sz w:val="24"/>
+          <w:szCs w:val="24"/>
+        </w:rPr>
+        <w:t xml:space="preserve"> DE SERVICIOS.</w:t>
       </w:r>
     </w:p>
     <w:p>
@@ -440,14 +806,53 @@
           <w:sz w:val="24"/>
           <w:szCs w:val="24"/>
         </w:rPr>
-        <w:t xml:space="preserve"> EL/LA PRESTADOR/A DE SERVICIOS manifiesta: que posee </w:t>
-      </w:r>
-      <w:r>
-        <w:rPr>
-          <w:rFonts w:ascii="Roboto" w:eastAsia="Roboto" w:hAnsi="Roboto" w:cs="Roboto"/>
-          <w:sz w:val="24"/>
-          <w:szCs w:val="24"/>
-          <w:highlight w:val="lightGray"/>
+        <w:t xml:space="preserve"> </w:t>
+      </w:r>
+      <w:r>
+        <w:rPr>
+          <w:rFonts w:ascii="Roboto" w:eastAsia="Roboto" w:hAnsi="Roboto" w:cs="Roboto"/>
+          <w:sz w:val="24"/>
+          <w:szCs w:val="24"/>
+        </w:rPr>
+        <w:t>&amp;</w:t>
+      </w:r>
+      <w:r>
+        <w:rPr>
+          <w:rFonts w:ascii="Roboto" w:eastAsia="Roboto" w:hAnsi="Roboto" w:cs="Roboto"/>
+          <w:sz w:val="24"/>
+          <w:szCs w:val="24"/>
+        </w:rPr>
+        <w:t>GENERO&amp;</w:t>
+      </w:r>
+      <w:r>
+        <w:rPr>
+          <w:rFonts w:ascii="Roboto" w:eastAsia="Roboto" w:hAnsi="Roboto" w:cs="Roboto"/>
+          <w:sz w:val="24"/>
+          <w:szCs w:val="24"/>
+        </w:rPr>
+        <w:t xml:space="preserve"> </w:t>
+      </w:r>
+      <w:r>
+        <w:rPr>
+          <w:rFonts w:ascii="Roboto" w:eastAsia="Roboto" w:hAnsi="Roboto" w:cs="Roboto"/>
+          <w:sz w:val="24"/>
+          <w:szCs w:val="24"/>
+        </w:rPr>
+        <w:t>&amp;GENERO3&amp;</w:t>
+      </w:r>
+      <w:r>
+        <w:rPr>
+          <w:rFonts w:ascii="Roboto" w:eastAsia="Roboto" w:hAnsi="Roboto" w:cs="Roboto"/>
+          <w:sz w:val="24"/>
+          <w:szCs w:val="24"/>
+        </w:rPr>
+        <w:t xml:space="preserve"> DE SERVICIOS manifiesta: que posee </w:t>
+      </w:r>
+      <w:r>
+        <w:rPr>
+          <w:rFonts w:ascii="Roboto" w:eastAsia="Roboto" w:hAnsi="Roboto" w:cs="Roboto"/>
+          <w:sz w:val="24"/>
+          <w:szCs w:val="24"/>
         </w:rPr>
         <w:t xml:space="preserve">CUIT </w:t>
       </w:r>
@@ -457,7 +862,6 @@
           <w:rFonts w:ascii="Roboto" w:eastAsia="Roboto" w:hAnsi="Roboto" w:cs="Roboto"/>
           <w:sz w:val="24"/>
           <w:szCs w:val="24"/>
-          <w:highlight w:val="lightGray"/>
         </w:rPr>
         <w:t>N°</w:t>
       </w:r>
@@ -556,7 +960,31 @@
           <w:sz w:val="24"/>
           <w:szCs w:val="24"/>
         </w:rPr>
-        <w:t>Que conoce la misión y objetivos principales del/la COMITENTE, su estructura académica, sus autoridades y que no encuentra objeción para la ejecución de los servicios por los que se lo ha contratado, así como tampoco ninguna circunstancia que de algún modo impida su avance.</w:t>
+        <w:t xml:space="preserve">Que conoce la misión y objetivos principales </w:t>
+      </w:r>
+      <w:r>
+        <w:rPr>
+          <w:rFonts w:ascii="Roboto" w:eastAsia="Roboto" w:hAnsi="Roboto" w:cs="Roboto"/>
+          <w:sz w:val="24"/>
+          <w:szCs w:val="24"/>
+        </w:rPr>
+        <w:t>&amp;</w:t>
+      </w:r>
+      <w:r>
+        <w:rPr>
+          <w:rFonts w:ascii="Roboto" w:eastAsia="Roboto" w:hAnsi="Roboto" w:cs="Roboto"/>
+          <w:sz w:val="24"/>
+          <w:szCs w:val="24"/>
+        </w:rPr>
+        <w:t>GENERO2&amp;</w:t>
+      </w:r>
+      <w:r>
+        <w:rPr>
+          <w:rFonts w:ascii="Roboto" w:eastAsia="Roboto" w:hAnsi="Roboto" w:cs="Roboto"/>
+          <w:sz w:val="24"/>
+          <w:szCs w:val="24"/>
+        </w:rPr>
+        <w:t xml:space="preserve"> COMITENTE, su estructura académica, sus autoridades y que no encuentra objeción para la ejecución de los servicios por los que se lo ha contratado, así como tampoco ninguna circunstancia que de algún modo impida su avance.</w:t>
       </w:r>
     </w:p>
     <w:p>
@@ -601,7 +1029,79 @@
           <w:sz w:val="24"/>
           <w:szCs w:val="24"/>
         </w:rPr>
-        <w:t xml:space="preserve">incluyendo IVA -de corresponder-, en adelante el “Precio”, que será abonado por LA COMITENTE al/la PRESTADOR/A DE SERVICIOS, no admitiéndose costos adicionales para financiar tareas o materiales excluidos de los alcances del presente Contrato. EL/LA PRESTADOR/A DE SERVICIOS, que declara haber estudiado y analizado lo requerido, pondrá a disposición los recursos y medios necesarios para la correcta realización del servicio contratado, de acuerdo con los términos y condiciones aquí pactadas, aun cuando ellos no hayan sido expresamente detallados en el presente y su documentación complementaria. Estos elementos que, sin ser mencionados, </w:t>
+        <w:t xml:space="preserve">incluyendo IVA -de corresponder-, en adelante el “Precio”, que será abonado por LA COMITENTE </w:t>
+      </w:r>
+      <w:r>
+        <w:rPr>
+          <w:rFonts w:ascii="Roboto" w:eastAsia="Roboto" w:hAnsi="Roboto" w:cs="Roboto"/>
+          <w:sz w:val="24"/>
+          <w:szCs w:val="24"/>
+        </w:rPr>
+        <w:t>&amp;GENERO&amp;</w:t>
+      </w:r>
+      <w:r>
+        <w:rPr>
+          <w:rFonts w:ascii="Roboto" w:eastAsia="Roboto" w:hAnsi="Roboto" w:cs="Roboto"/>
+          <w:sz w:val="24"/>
+          <w:szCs w:val="24"/>
+        </w:rPr>
+        <w:t xml:space="preserve"> </w:t>
+      </w:r>
+      <w:r>
+        <w:rPr>
+          <w:rFonts w:ascii="Roboto" w:eastAsia="Roboto" w:hAnsi="Roboto" w:cs="Roboto"/>
+          <w:sz w:val="24"/>
+          <w:szCs w:val="24"/>
+        </w:rPr>
+        <w:t>&amp;GENERO3&amp;</w:t>
+      </w:r>
+      <w:r>
+        <w:rPr>
+          <w:rFonts w:ascii="Roboto" w:eastAsia="Roboto" w:hAnsi="Roboto" w:cs="Roboto"/>
+          <w:sz w:val="24"/>
+          <w:szCs w:val="24"/>
+        </w:rPr>
+        <w:t xml:space="preserve"> DE SERVICIOS, no admitiéndose costos adicionales para financiar tareas o materiales excluidos de los alcances del presente Contrato. </w:t>
+      </w:r>
+      <w:r>
+        <w:rPr>
+          <w:rFonts w:ascii="Roboto" w:eastAsia="Roboto" w:hAnsi="Roboto" w:cs="Roboto"/>
+          <w:sz w:val="24"/>
+          <w:szCs w:val="24"/>
+        </w:rPr>
+        <w:t>&amp;</w:t>
+      </w:r>
+      <w:r>
+        <w:rPr>
+          <w:rFonts w:ascii="Roboto" w:eastAsia="Roboto" w:hAnsi="Roboto" w:cs="Roboto"/>
+          <w:sz w:val="24"/>
+          <w:szCs w:val="24"/>
+        </w:rPr>
+        <w:t>GENERO&amp;</w:t>
+      </w:r>
+      <w:r>
+        <w:rPr>
+          <w:rFonts w:ascii="Roboto" w:eastAsia="Roboto" w:hAnsi="Roboto" w:cs="Roboto"/>
+          <w:sz w:val="24"/>
+          <w:szCs w:val="24"/>
+        </w:rPr>
+        <w:t xml:space="preserve"> </w:t>
+      </w:r>
+      <w:r>
+        <w:rPr>
+          <w:rFonts w:ascii="Roboto" w:eastAsia="Roboto" w:hAnsi="Roboto" w:cs="Roboto"/>
+          <w:sz w:val="24"/>
+          <w:szCs w:val="24"/>
+        </w:rPr>
+        <w:t>&amp;GENERO3&amp;</w:t>
+      </w:r>
+      <w:r>
+        <w:rPr>
+          <w:rFonts w:ascii="Roboto" w:eastAsia="Roboto" w:hAnsi="Roboto" w:cs="Roboto"/>
+          <w:sz w:val="24"/>
+          <w:szCs w:val="24"/>
+        </w:rPr>
+        <w:t xml:space="preserve"> DE SERVICIOS, que declara haber estudiado y analizado lo requerido, pondrá a disposición los recursos y medios necesarios para la correcta realización del servicio contratado, de acuerdo con los términos y condiciones aquí pactadas, aun cuando ellos no hayan sido expresamente detallados en el presente y su </w:t>
       </w:r>
       <w:r>
         <w:rPr>
@@ -610,7 +1110,39 @@
           <w:szCs w:val="24"/>
         </w:rPr>
         <w:lastRenderedPageBreak/>
-        <w:t>pudieran ser necesarios para dar cumplimiento al objeto integrante del presente Contrato, no darán derecho al/la PRESTADOR/A DE SERVICIOS a requerir modificaciones en el precio del Contrato.</w:t>
+        <w:t xml:space="preserve">documentación complementaria. Estos elementos que, sin ser mencionados, pudieran ser necesarios para dar cumplimiento al objeto integrante del presente Contrato, no darán derecho </w:t>
+      </w:r>
+      <w:r>
+        <w:rPr>
+          <w:rFonts w:ascii="Roboto" w:eastAsia="Roboto" w:hAnsi="Roboto" w:cs="Roboto"/>
+          <w:sz w:val="24"/>
+          <w:szCs w:val="24"/>
+        </w:rPr>
+        <w:t>&amp;GENERO9&amp;</w:t>
+      </w:r>
+      <w:r>
+        <w:rPr>
+          <w:rFonts w:ascii="Roboto" w:eastAsia="Roboto" w:hAnsi="Roboto" w:cs="Roboto"/>
+          <w:sz w:val="24"/>
+          <w:szCs w:val="24"/>
+        </w:rPr>
+        <w:t xml:space="preserve"> </w:t>
+      </w:r>
+      <w:r>
+        <w:rPr>
+          <w:rFonts w:ascii="Roboto" w:eastAsia="Roboto" w:hAnsi="Roboto" w:cs="Roboto"/>
+          <w:sz w:val="24"/>
+          <w:szCs w:val="24"/>
+        </w:rPr>
+        <w:t>&amp;GENERO3&amp;</w:t>
+      </w:r>
+      <w:r>
+        <w:rPr>
+          <w:rFonts w:ascii="Roboto" w:eastAsia="Roboto" w:hAnsi="Roboto" w:cs="Roboto"/>
+          <w:sz w:val="24"/>
+          <w:szCs w:val="24"/>
+        </w:rPr>
+        <w:t xml:space="preserve"> DE SERVICIOS a requerir modificaciones en el precio del Contrato.</w:t>
       </w:r>
     </w:p>
     <w:p>
@@ -861,7 +1393,47 @@
           <w:sz w:val="24"/>
           <w:szCs w:val="24"/>
         </w:rPr>
-        <w:t>El COMITENTE procederá a la cancelación total de la contraprestación una vez canceladas todas las obligaciones asumidas por EL/LA PRESTADOR/A DE SERVICIOS.</w:t>
+        <w:t xml:space="preserve">El COMITENTE procederá a la cancelación total de la contraprestación una vez canceladas todas las obligaciones asumidas por </w:t>
+      </w:r>
+      <w:r>
+        <w:rPr>
+          <w:rFonts w:ascii="Roboto" w:eastAsia="Roboto" w:hAnsi="Roboto" w:cs="Roboto"/>
+          <w:sz w:val="24"/>
+          <w:szCs w:val="24"/>
+        </w:rPr>
+        <w:t>&amp;</w:t>
+      </w:r>
+      <w:r>
+        <w:rPr>
+          <w:rFonts w:ascii="Roboto" w:eastAsia="Roboto" w:hAnsi="Roboto" w:cs="Roboto"/>
+          <w:sz w:val="24"/>
+          <w:szCs w:val="24"/>
+        </w:rPr>
+        <w:t>GENERO&amp;</w:t>
+      </w:r>
+      <w:r>
+        <w:rPr>
+          <w:rFonts w:ascii="Roboto" w:eastAsia="Roboto" w:hAnsi="Roboto" w:cs="Roboto"/>
+          <w:sz w:val="24"/>
+          <w:szCs w:val="24"/>
+        </w:rPr>
+        <w:t xml:space="preserve"> </w:t>
+      </w:r>
+      <w:r>
+        <w:rPr>
+          <w:rFonts w:ascii="Roboto" w:eastAsia="Roboto" w:hAnsi="Roboto" w:cs="Roboto"/>
+          <w:sz w:val="24"/>
+          <w:szCs w:val="24"/>
+        </w:rPr>
+        <w:t>&amp;GENERO3&amp;</w:t>
+      </w:r>
+      <w:r>
+        <w:rPr>
+          <w:rFonts w:ascii="Roboto" w:eastAsia="Roboto" w:hAnsi="Roboto" w:cs="Roboto"/>
+          <w:sz w:val="24"/>
+          <w:szCs w:val="24"/>
+        </w:rPr>
+        <w:t xml:space="preserve"> DE SERVICIOS.</w:t>
       </w:r>
     </w:p>
     <w:p>
@@ -955,7 +1527,39 @@
           <w:sz w:val="24"/>
           <w:szCs w:val="24"/>
         </w:rPr>
-        <w:t xml:space="preserve">El/la PRESTADOR/A DE SERVICIOS deberá indemnizar y mantener informada a LA COMITENTE de cualquier reclamo, acción legal u otros procedimientos realizados por terceras partes que fueran atribuibles a cualquier acto u omisión que surja de la realización del contrato. Se conviene que dicha indemnización y deber de información se aplicará a los reclamos presentados por Entidades Gubernamentales Federales, Provinciales o Municipales. Asimismo, tal protección se aplicará a todos los reclamos que resulten aún después de prestado el servicio, como así también los presentados por sus empleados o </w:t>
+        <w:t>&amp;</w:t>
+      </w:r>
+      <w:r>
+        <w:rPr>
+          <w:rFonts w:ascii="Roboto" w:eastAsia="Roboto" w:hAnsi="Roboto" w:cs="Roboto"/>
+          <w:sz w:val="24"/>
+          <w:szCs w:val="24"/>
+        </w:rPr>
+        <w:t>GENERO&amp;</w:t>
+      </w:r>
+      <w:r>
+        <w:rPr>
+          <w:rFonts w:ascii="Roboto" w:eastAsia="Roboto" w:hAnsi="Roboto" w:cs="Roboto"/>
+          <w:sz w:val="24"/>
+          <w:szCs w:val="24"/>
+        </w:rPr>
+        <w:t xml:space="preserve"> </w:t>
+      </w:r>
+      <w:r>
+        <w:rPr>
+          <w:rFonts w:ascii="Roboto" w:eastAsia="Roboto" w:hAnsi="Roboto" w:cs="Roboto"/>
+          <w:sz w:val="24"/>
+          <w:szCs w:val="24"/>
+        </w:rPr>
+        <w:t>&amp;GENERO3&amp;</w:t>
+      </w:r>
+      <w:r>
+        <w:rPr>
+          <w:rFonts w:ascii="Roboto" w:eastAsia="Roboto" w:hAnsi="Roboto" w:cs="Roboto"/>
+          <w:sz w:val="24"/>
+          <w:szCs w:val="24"/>
+        </w:rPr>
+        <w:t xml:space="preserve"> DE SERVICIOS deberá indemnizar y mantener informada a LA COMITENTE de cualquier reclamo, acción legal u otros procedimientos realizados por terceras partes que fueran atribuibles a cualquier acto u omisión que surja de la realización del contrato. Se conviene que dicha indemnización y deber de información se aplicará a los reclamos presentados por Entidades Gubernamentales Federales, Provinciales o Municipales. Asimismo, tal protección se aplicará a todos los reclamos que resulten </w:t>
       </w:r>
       <w:r>
         <w:rPr>
@@ -964,7 +1568,7 @@
           <w:szCs w:val="24"/>
         </w:rPr>
         <w:lastRenderedPageBreak/>
-        <w:t>subcontratistas, autoridades fiscales, impositivas o de la seguridad social respecto a la ejecución de tareas que estén bajo la órbita de su realización.</w:t>
+        <w:t>aún después de prestado el servicio, como así también los presentados por sus empleados o subcontratistas, autoridades fiscales, impositivas o de la seguridad social respecto a la ejecución de tareas que estén bajo la órbita de su realización.</w:t>
       </w:r>
     </w:p>
     <w:p>
@@ -992,7 +1596,79 @@
           <w:sz w:val="24"/>
           <w:szCs w:val="24"/>
         </w:rPr>
-        <w:t>EL/LA PRESTADOR/A DE SERVICIOS deberá, de conformidad con lo dispuesto en la Ley N°24.766, guardar estricta confidencialidad sobre las informaciones no publicadas, o de carácter reservado o confidencial contenidas en documentación, informes, expedientes, sistemas informáticos y cualquier otro medio en posesión del COMITENTE, con motivo de la ejecución de las obligaciones emanadas del presente Contrato, salvo autorización expresa de LA COMITENTE. Esta obligación de confidencialidad permanecerá en vigencia aún después de su cumplimiento, rescisión o resolución, siendo responsable EL/LA PRESTADOR/A DE SERVICIOS de los daños y perjuicios que pudiera ocasionar la difusión indebida.</w:t>
+        <w:t>&amp;</w:t>
+      </w:r>
+      <w:r>
+        <w:rPr>
+          <w:rFonts w:ascii="Roboto" w:eastAsia="Roboto" w:hAnsi="Roboto" w:cs="Roboto"/>
+          <w:sz w:val="24"/>
+          <w:szCs w:val="24"/>
+        </w:rPr>
+        <w:t>GENERO&amp;</w:t>
+      </w:r>
+      <w:r>
+        <w:rPr>
+          <w:rFonts w:ascii="Roboto" w:eastAsia="Roboto" w:hAnsi="Roboto" w:cs="Roboto"/>
+          <w:sz w:val="24"/>
+          <w:szCs w:val="24"/>
+        </w:rPr>
+        <w:t xml:space="preserve"> </w:t>
+      </w:r>
+      <w:r>
+        <w:rPr>
+          <w:rFonts w:ascii="Roboto" w:eastAsia="Roboto" w:hAnsi="Roboto" w:cs="Roboto"/>
+          <w:sz w:val="24"/>
+          <w:szCs w:val="24"/>
+        </w:rPr>
+        <w:t>&amp;GENERO3&amp;</w:t>
+      </w:r>
+      <w:r>
+        <w:rPr>
+          <w:rFonts w:ascii="Roboto" w:eastAsia="Roboto" w:hAnsi="Roboto" w:cs="Roboto"/>
+          <w:sz w:val="24"/>
+          <w:szCs w:val="24"/>
+        </w:rPr>
+        <w:t xml:space="preserve"> DE SERVICIOS deberá, de conformidad con lo dispuesto en la Ley N°24.766, guardar estricta confidencialidad sobre las informaciones no publicadas, o de carácter reservado o confidencial contenidas en documentación, informes, expedientes, sistemas informáticos y cualquier otro medio en posesión del COMITENTE, con motivo de la ejecución de las obligaciones emanadas del presente Contrato, salvo autorización expresa de LA COMITENTE. Esta obligación de confidencialidad permanecerá en vigencia aún después de su cumplimiento, rescisión o resolución, siendo responsable </w:t>
+      </w:r>
+      <w:r>
+        <w:rPr>
+          <w:rFonts w:ascii="Roboto" w:eastAsia="Roboto" w:hAnsi="Roboto" w:cs="Roboto"/>
+          <w:sz w:val="24"/>
+          <w:szCs w:val="24"/>
+        </w:rPr>
+        <w:t>&amp;</w:t>
+      </w:r>
+      <w:r>
+        <w:rPr>
+          <w:rFonts w:ascii="Roboto" w:eastAsia="Roboto" w:hAnsi="Roboto" w:cs="Roboto"/>
+          <w:sz w:val="24"/>
+          <w:szCs w:val="24"/>
+        </w:rPr>
+        <w:t>GENERO&amp;</w:t>
+      </w:r>
+      <w:r>
+        <w:rPr>
+          <w:rFonts w:ascii="Roboto" w:eastAsia="Roboto" w:hAnsi="Roboto" w:cs="Roboto"/>
+          <w:sz w:val="24"/>
+          <w:szCs w:val="24"/>
+        </w:rPr>
+        <w:t xml:space="preserve"> </w:t>
+      </w:r>
+      <w:r>
+        <w:rPr>
+          <w:rFonts w:ascii="Roboto" w:eastAsia="Roboto" w:hAnsi="Roboto" w:cs="Roboto"/>
+          <w:sz w:val="24"/>
+          <w:szCs w:val="24"/>
+        </w:rPr>
+        <w:t>&amp;GENERO3&amp;</w:t>
+      </w:r>
+      <w:r>
+        <w:rPr>
+          <w:rFonts w:ascii="Roboto" w:eastAsia="Roboto" w:hAnsi="Roboto" w:cs="Roboto"/>
+          <w:sz w:val="24"/>
+          <w:szCs w:val="24"/>
+        </w:rPr>
+        <w:t xml:space="preserve"> DE SERVICIOS de los daños y perjuicios que pudiera ocasionar la difusión indebida.</w:t>
       </w:r>
     </w:p>
     <w:p>
@@ -1048,7 +1724,47 @@
           <w:sz w:val="24"/>
           <w:szCs w:val="24"/>
         </w:rPr>
-        <w:t>: LA COMITENTE puede inspeccionar los servicios prestados a través de algún representante o por sí, todas las veces que lo crea necesario, con motivo de constatar el fiel cumplimiento de todas las obligaciones que EL/LA PRESTADOR/A DE SERVICIOS asume.</w:t>
+        <w:t xml:space="preserve">: LA COMITENTE puede inspeccionar los servicios prestados a través de algún representante o por sí, todas las veces que lo crea necesario, con motivo de constatar el fiel cumplimiento de todas las obligaciones que </w:t>
+      </w:r>
+      <w:r>
+        <w:rPr>
+          <w:rFonts w:ascii="Roboto" w:eastAsia="Roboto" w:hAnsi="Roboto" w:cs="Roboto"/>
+          <w:sz w:val="24"/>
+          <w:szCs w:val="24"/>
+        </w:rPr>
+        <w:t>&amp;</w:t>
+      </w:r>
+      <w:r>
+        <w:rPr>
+          <w:rFonts w:ascii="Roboto" w:eastAsia="Roboto" w:hAnsi="Roboto" w:cs="Roboto"/>
+          <w:sz w:val="24"/>
+          <w:szCs w:val="24"/>
+        </w:rPr>
+        <w:t>GENERO&amp;</w:t>
+      </w:r>
+      <w:r>
+        <w:rPr>
+          <w:rFonts w:ascii="Roboto" w:eastAsia="Roboto" w:hAnsi="Roboto" w:cs="Roboto"/>
+          <w:sz w:val="24"/>
+          <w:szCs w:val="24"/>
+        </w:rPr>
+        <w:t xml:space="preserve"> </w:t>
+      </w:r>
+      <w:r>
+        <w:rPr>
+          <w:rFonts w:ascii="Roboto" w:eastAsia="Roboto" w:hAnsi="Roboto" w:cs="Roboto"/>
+          <w:sz w:val="24"/>
+          <w:szCs w:val="24"/>
+        </w:rPr>
+        <w:t>&amp;GENERO3&amp;</w:t>
+      </w:r>
+      <w:r>
+        <w:rPr>
+          <w:rFonts w:ascii="Roboto" w:eastAsia="Roboto" w:hAnsi="Roboto" w:cs="Roboto"/>
+          <w:sz w:val="24"/>
+          <w:szCs w:val="24"/>
+        </w:rPr>
+        <w:t xml:space="preserve"> DE SERVICIOS asume.</w:t>
       </w:r>
     </w:p>
     <w:p>
@@ -1132,18 +1848,8 @@
           <w:sz w:val="24"/>
           <w:szCs w:val="24"/>
         </w:rPr>
-        <w:t>En caso de controversia judicial o prejudicial producto de la aplicación y/o interpretación de alguna de las cláusulas que rigen la presente contratación, LAS PARTES se someten a la Jurisdicción de los Juzgados Federales de Campana.</w:t>
-      </w:r>
-    </w:p>
-    <w:p>
-      <w:pPr>
-        <w:jc w:val="both"/>
-        <w:rPr>
-          <w:rFonts w:ascii="Roboto" w:eastAsia="Roboto" w:hAnsi="Roboto" w:cs="Roboto"/>
-          <w:sz w:val="24"/>
-          <w:szCs w:val="24"/>
-        </w:rPr>
-      </w:pPr>
+        <w:t xml:space="preserve">En caso de controversia judicial o prejudicial producto de la aplicación y/o interpretación de alguna de las cláusulas </w:t>
+      </w:r>
       <w:r>
         <w:rPr>
           <w:rFonts w:ascii="Roboto" w:eastAsia="Roboto" w:hAnsi="Roboto" w:cs="Roboto"/>
@@ -1151,6 +1857,24 @@
           <w:szCs w:val="24"/>
         </w:rPr>
         <w:lastRenderedPageBreak/>
+        <w:t>que rigen la presente contratación, LAS PARTES se someten a la Jurisdicción de los Juzgados Federales de Campana.</w:t>
+      </w:r>
+    </w:p>
+    <w:p>
+      <w:pPr>
+        <w:jc w:val="both"/>
+        <w:rPr>
+          <w:rFonts w:ascii="Roboto" w:eastAsia="Roboto" w:hAnsi="Roboto" w:cs="Roboto"/>
+          <w:sz w:val="24"/>
+          <w:szCs w:val="24"/>
+        </w:rPr>
+      </w:pPr>
+      <w:r>
+        <w:rPr>
+          <w:rFonts w:ascii="Roboto" w:eastAsia="Roboto" w:hAnsi="Roboto" w:cs="Roboto"/>
+          <w:sz w:val="24"/>
+          <w:szCs w:val="24"/>
+        </w:rPr>
         <w:t>En prueba de conformidad, en la ciudad de Pilar, Provincia de Buenos Aires y a los …… días del mes de ……</w:t>
       </w:r>
       <w:proofErr w:type="gramStart"/>
@@ -1549,7 +2273,6 @@
           <w:sz w:val="24"/>
           <w:szCs w:val="24"/>
         </w:rPr>
-        <w:lastRenderedPageBreak/>
         <w:t>Anexo</w:t>
       </w:r>
     </w:p>

</xml_diff>